<commit_message>
Update contact address details
</commit_message>
<xml_diff>
--- a/documents/Service agreement - Chat Legal.docx
+++ b/documents/Service agreement - Chat Legal.docx
@@ -1,53 +1,7 @@
 
 <file path=word/document.xml><?xml version="1.0" encoding="utf-8"?>
-<w:document xmlns:wpc="http://schemas.microsoft.com/office/word/2010/wordprocessingCanvas" xmlns:cx="http://schemas.microsoft.com/office/drawing/2014/chartex" xmlns:cx1="http://schemas.microsoft.com/office/drawing/2015/9/8/chartex" xmlns:cx2="http://schemas.microsoft.com/office/drawing/2015/10/21/chartex" xmlns:cx3="http://schemas.microsoft.com/office/drawing/2016/5/9/chartex" xmlns:cx4="http://schemas.microsoft.com/office/drawing/2016/5/10/chartex" xmlns:cx5="http://schemas.microsoft.com/office/drawing/2016/5/11/chartex" xmlns:cx6="http://schemas.microsoft.com/office/drawing/2016/5/12/chartex" xmlns:cx7="http://schemas.microsoft.com/office/drawing/2016/5/13/chartex" xmlns:cx8="http://schemas.microsoft.com/office/drawing/2016/5/14/chartex" xmlns:mc="http://schemas.openxmlformats.org/markup-compatibility/2006" xmlns:aink="http://schemas.microsoft.com/office/drawing/2016/ink" xmlns:am3d="http://schemas.microsoft.com/office/drawing/2017/model3d" xmlns:o="urn:schemas-microsoft-com:office:office" xmlns:r="http://schemas.openxmlformats.org/officeDocument/2006/relationships" xmlns:m="http://schemas.openxmlformats.org/officeDocument/2006/math" xmlns:v="urn:schemas-microsoft-com:vml" xmlns:wp14="http://schemas.microsoft.com/office/word/2010/wordprocessingDrawing" xmlns:wp="http://schemas.openxmlformats.org/drawingml/2006/wordprocessingDrawing" xmlns:w10="urn:schemas-microsoft-com:office:word" xmlns:w="http://schemas.openxmlformats.org/wordprocessingml/2006/main" xmlns:w14="http://schemas.microsoft.com/office/word/2010/wordml" xmlns:w15="http://schemas.microsoft.com/office/word/2012/wordml" xmlns:w16cex="http://schemas.microsoft.com/office/word/2018/wordml/cex" xmlns:w16cid="http://schemas.microsoft.com/office/word/2016/wordml/cid" xmlns:w16="http://schemas.microsoft.com/office/word/2018/wordml" xmlns:w16se="http://schemas.microsoft.com/office/word/2015/wordml/symex" xmlns:wpg="http://schemas.microsoft.com/office/word/2010/wordprocessingGroup" xmlns:wpi="http://schemas.microsoft.com/office/word/2010/wordprocessingInk" xmlns:wne="http://schemas.microsoft.com/office/word/2006/wordml" xmlns:wps="http://schemas.microsoft.com/office/word/2010/wordprocessingShape" mc:Ignorable="w14 w15 w16se w16cid w16 w16cex wp14">
+<w:document xmlns:wpc="http://schemas.microsoft.com/office/word/2010/wordprocessingCanvas" xmlns:cx="http://schemas.microsoft.com/office/drawing/2014/chartex" xmlns:cx1="http://schemas.microsoft.com/office/drawing/2015/9/8/chartex" xmlns:cx2="http://schemas.microsoft.com/office/drawing/2015/10/21/chartex" xmlns:cx3="http://schemas.microsoft.com/office/drawing/2016/5/9/chartex" xmlns:cx4="http://schemas.microsoft.com/office/drawing/2016/5/10/chartex" xmlns:cx5="http://schemas.microsoft.com/office/drawing/2016/5/11/chartex" xmlns:cx6="http://schemas.microsoft.com/office/drawing/2016/5/12/chartex" xmlns:cx7="http://schemas.microsoft.com/office/drawing/2016/5/13/chartex" xmlns:cx8="http://schemas.microsoft.com/office/drawing/2016/5/14/chartex" xmlns:mc="http://schemas.openxmlformats.org/markup-compatibility/2006" xmlns:aink="http://schemas.microsoft.com/office/drawing/2016/ink" xmlns:am3d="http://schemas.microsoft.com/office/drawing/2017/model3d" xmlns:o="urn:schemas-microsoft-com:office:office" xmlns:oel="http://schemas.microsoft.com/office/2019/extlst" xmlns:r="http://schemas.openxmlformats.org/officeDocument/2006/relationships" xmlns:m="http://schemas.openxmlformats.org/officeDocument/2006/math" xmlns:v="urn:schemas-microsoft-com:vml" xmlns:wp14="http://schemas.microsoft.com/office/word/2010/wordprocessingDrawing" xmlns:wp="http://schemas.openxmlformats.org/drawingml/2006/wordprocessingDrawing" xmlns:w10="urn:schemas-microsoft-com:office:word" xmlns:w="http://schemas.openxmlformats.org/wordprocessingml/2006/main" xmlns:w14="http://schemas.microsoft.com/office/word/2010/wordml" xmlns:w15="http://schemas.microsoft.com/office/word/2012/wordml" xmlns:w16cex="http://schemas.microsoft.com/office/word/2018/wordml/cex" xmlns:w16cid="http://schemas.microsoft.com/office/word/2016/wordml/cid" xmlns:w16="http://schemas.microsoft.com/office/word/2018/wordml" xmlns:w16du="http://schemas.microsoft.com/office/word/2023/wordml/word16du" xmlns:w16sdtdh="http://schemas.microsoft.com/office/word/2020/wordml/sdtdatahash" xmlns:w16se="http://schemas.microsoft.com/office/word/2015/wordml/symex" xmlns:wpg="http://schemas.microsoft.com/office/word/2010/wordprocessingGroup" xmlns:wpi="http://schemas.microsoft.com/office/word/2010/wordprocessingInk" xmlns:wne="http://schemas.microsoft.com/office/word/2006/wordml" xmlns:wps="http://schemas.microsoft.com/office/word/2010/wordprocessingShape" mc:Ignorable="w14 w15 w16se w16cid w16 w16cex w16sdtdh wp14">
   <w:body>
-    <w:p>
-      <w:pPr>
-        <w:pStyle w:val="Heading"/>
-        <w:spacing w:before="0"/>
-      </w:pPr>
-      <w:r>
-        <w:rPr>
-          <w:noProof/>
-        </w:rPr>
-        <w:drawing>
-          <wp:inline distT="0" distB="0" distL="0" distR="0" wp14:anchorId="08AB9463" wp14:editId="3D79C122">
-            <wp:extent cx="2640965" cy="885004"/>
-            <wp:effectExtent l="0" t="0" r="6985" b="0"/>
-            <wp:docPr id="11" name="Picture 11"/>
-            <wp:cNvGraphicFramePr>
-              <a:graphicFrameLocks xmlns:a="http://schemas.openxmlformats.org/drawingml/2006/main" noChangeAspect="1"/>
-            </wp:cNvGraphicFramePr>
-            <a:graphic xmlns:a="http://schemas.openxmlformats.org/drawingml/2006/main">
-              <a:graphicData uri="http://schemas.openxmlformats.org/drawingml/2006/picture">
-                <pic:pic xmlns:pic="http://schemas.openxmlformats.org/drawingml/2006/picture">
-                  <pic:nvPicPr>
-                    <pic:cNvPr id="1" name=""/>
-                    <pic:cNvPicPr/>
-                  </pic:nvPicPr>
-                  <pic:blipFill>
-                    <a:blip r:embed="rId11"/>
-                    <a:stretch>
-                      <a:fillRect/>
-                    </a:stretch>
-                  </pic:blipFill>
-                  <pic:spPr>
-                    <a:xfrm>
-                      <a:off x="0" y="0"/>
-                      <a:ext cx="2640965" cy="885004"/>
-                    </a:xfrm>
-                    <a:prstGeom prst="rect">
-                      <a:avLst/>
-                    </a:prstGeom>
-                  </pic:spPr>
-                </pic:pic>
-              </a:graphicData>
-            </a:graphic>
-          </wp:inline>
-        </w:drawing>
-      </w:r>
-    </w:p>
     <w:p>
       <w:pPr>
         <w:pStyle w:val="Heading"/>
@@ -394,10 +348,7 @@
         <w:t>If</w:t>
       </w:r>
       <w:r>
-        <w:t xml:space="preserve"> you instruct us to undertake additional work not originally </w:t>
-      </w:r>
-      <w:r>
-        <w:t xml:space="preserve">contemplated under </w:t>
+        <w:t xml:space="preserve"> you instruct us to undertake additional work not originally contemplated under </w:t>
       </w:r>
       <w:r>
         <w:t>the original Letter</w:t>
@@ -579,6 +530,7 @@
         <w:pStyle w:val="Heading1"/>
       </w:pPr>
       <w:r>
+        <w:lastRenderedPageBreak/>
         <w:t>Legal rights</w:t>
       </w:r>
     </w:p>
@@ -634,7 +586,6 @@
         <w:pStyle w:val="Heading3"/>
       </w:pPr>
       <w:r>
-        <w:lastRenderedPageBreak/>
         <w:t xml:space="preserve">Request written reports about the progress of your matter and the costs incurred in your </w:t>
       </w:r>
       <w:proofErr w:type="gramStart"/>
@@ -798,10 +749,7 @@
         <w:pStyle w:val="Heading3"/>
       </w:pPr>
       <w:r>
-        <w:t xml:space="preserve">Give comments and material to us, solely to assist us </w:t>
-      </w:r>
-      <w:r>
-        <w:t>perform the work and provide our legal advice to you.</w:t>
+        <w:t>Give comments and material to us, solely to assist us perform the work and provide our legal advice to you.</w:t>
       </w:r>
     </w:p>
     <w:p>
@@ -834,23 +782,112 @@
         <w:pStyle w:val="Heading3"/>
       </w:pPr>
       <w:r>
-        <w:t xml:space="preserve">To apply for a </w:t>
+        <w:t>To apply for a costs assessment within 12 months of delivery of a bill or request for payment or such extended time as may be permitted by the court or costs assessor after considering the reason for the delay; and</w:t>
+      </w:r>
+    </w:p>
+    <w:p>
+      <w:pPr>
+        <w:pStyle w:val="Heading3"/>
+      </w:pPr>
+      <w:r>
+        <w:t>To apply to set aside the costs agreement within six years or other times as the law permits.</w:t>
+      </w:r>
+    </w:p>
+    <w:p>
+      <w:pPr>
+        <w:pStyle w:val="Heading1"/>
+      </w:pPr>
+      <w:r>
+        <w:t>Multiple clients</w:t>
+      </w:r>
+    </w:p>
+    <w:p>
+      <w:pPr>
+        <w:pStyle w:val="Heading2"/>
+      </w:pPr>
+      <w:r>
+        <w:t>When acting for more than one person in undertaking the work, we will endeavour to act in the best interests of each person.</w:t>
+      </w:r>
+    </w:p>
+    <w:p>
+      <w:pPr>
+        <w:pStyle w:val="Heading2"/>
+      </w:pPr>
+      <w:r>
+        <w:t>If we are unable to act in the best interest of each person, we will advise each of you to seek separate advice.</w:t>
+      </w:r>
+    </w:p>
+    <w:p>
+      <w:pPr>
+        <w:pStyle w:val="Heading2"/>
+      </w:pPr>
+      <w:r>
+        <w:t>Any instruction we receive from one of you may be taken to be instructions from all of you.</w:t>
+      </w:r>
+    </w:p>
+    <w:p>
+      <w:pPr>
+        <w:pStyle w:val="Heading2"/>
+      </w:pPr>
+      <w:r>
+        <w:t>All persons are jointly and severally responsible for paying the price and disbursements.</w:t>
+      </w:r>
+    </w:p>
+    <w:p>
+      <w:pPr>
+        <w:pStyle w:val="Heading1"/>
+      </w:pPr>
+      <w:r>
+        <w:lastRenderedPageBreak/>
+        <w:t>Qualified advice</w:t>
+      </w:r>
+    </w:p>
+    <w:p>
+      <w:pPr>
+        <w:pStyle w:val="Heading2"/>
+      </w:pPr>
+      <w:r>
+        <w:t>If the advice given by us to you is based on assumptions, qualifications or both, those assumptions or qualifications will be set out in the advice.</w:t>
+      </w:r>
+    </w:p>
+    <w:p>
+      <w:pPr>
+        <w:pStyle w:val="Heading2"/>
+      </w:pPr>
+      <w:r>
+        <w:t>Once the advice is given, we are not liable for any part of the advice that is then found to be incorrect due to a later change in events, further information being given, further assumptions being made or assumptions on which the advice was based proving incorrect.</w:t>
+      </w:r>
+    </w:p>
+    <w:p>
+      <w:pPr>
+        <w:pStyle w:val="Heading1"/>
+      </w:pPr>
+      <w:r>
+        <w:t>Reliance</w:t>
+      </w:r>
+    </w:p>
+    <w:p>
+      <w:pPr>
+        <w:pStyle w:val="Heading2"/>
+      </w:pPr>
+      <w:r>
+        <w:t xml:space="preserve">Our advice is given exclusively to </w:t>
       </w:r>
       <w:proofErr w:type="gramStart"/>
       <w:r>
-        <w:t>costs</w:t>
+        <w:t>you</w:t>
       </w:r>
       <w:proofErr w:type="gramEnd"/>
       <w:r>
-        <w:t xml:space="preserve"> assessment within 12 months of delivery of a bill or request for payment or such extended time as may be permitted by the court or costs assessor after considering the reason for the delay; and</w:t>
-      </w:r>
-    </w:p>
-    <w:p>
-      <w:pPr>
-        <w:pStyle w:val="Heading3"/>
-      </w:pPr>
-      <w:r>
-        <w:t>To apply to set aside the costs agreement within six years or other times as the law permits.</w:t>
+        <w:t xml:space="preserve"> and we are not responsible to anyone else for any loss or damage they suffer as a result of them relying on our advice.</w:t>
+      </w:r>
+    </w:p>
+    <w:p>
+      <w:pPr>
+        <w:pStyle w:val="Heading2"/>
+      </w:pPr>
+      <w:r>
+        <w:t>You acknowledge you are advised, and have had the opportunity, to seek independent advice about this document.</w:t>
       </w:r>
     </w:p>
     <w:p>
@@ -858,7 +895,7 @@
         <w:pStyle w:val="Heading1"/>
       </w:pPr>
       <w:r>
-        <w:t>Multiple clients</w:t>
+        <w:t>Retention of files</w:t>
       </w:r>
     </w:p>
     <w:p>
@@ -866,7 +903,18 @@
         <w:pStyle w:val="Heading2"/>
       </w:pPr>
       <w:r>
-        <w:t>When acting for more than one person in undertaking the work, we will endeavour to act in the best interests of each person.</w:t>
+        <w:t xml:space="preserve">We do not maintain physical files.  </w:t>
+      </w:r>
+      <w:proofErr w:type="gramStart"/>
+      <w:r>
+        <w:t>All of</w:t>
+      </w:r>
+      <w:proofErr w:type="gramEnd"/>
+      <w:r>
+        <w:t xml:space="preserve"> our files are stored electronically</w:t>
+      </w:r>
+      <w:r>
+        <w:t>.</w:t>
       </w:r>
     </w:p>
     <w:p>
@@ -874,7 +922,7 @@
         <w:pStyle w:val="Heading2"/>
       </w:pPr>
       <w:r>
-        <w:t>If we are unable to act in the best interest of each person, we will advise each of you to seek separate advice.</w:t>
+        <w:t>You understand that we do not store any documents in secure storage.</w:t>
       </w:r>
     </w:p>
     <w:p>
@@ -882,7 +930,40 @@
         <w:pStyle w:val="Heading2"/>
       </w:pPr>
       <w:r>
-        <w:t>Any instruction we receive from one of you may be taken to be instructions from all of you.</w:t>
+        <w:t>You authorise us to</w:t>
+      </w:r>
+      <w:r>
+        <w:t xml:space="preserve"> d</w:t>
+      </w:r>
+      <w:r>
+        <w:t xml:space="preserve">estroy your file after seven years from completion of the </w:t>
+      </w:r>
+      <w:r>
+        <w:t>Wo</w:t>
+      </w:r>
+      <w:r>
+        <w:t>rk</w:t>
+      </w:r>
+      <w:r>
+        <w:t xml:space="preserve"> </w:t>
+      </w:r>
+      <w:r>
+        <w:t>and</w:t>
+      </w:r>
+      <w:r>
+        <w:t xml:space="preserve"> retain an </w:t>
+      </w:r>
+      <w:r>
+        <w:t>electronic copy of your file if you request the file from us.</w:t>
+      </w:r>
+    </w:p>
+    <w:p>
+      <w:pPr>
+        <w:pStyle w:val="Heading1"/>
+      </w:pPr>
+      <w:bookmarkStart w:id="0" w:name="_Ref206209787"/>
+      <w:r>
+        <w:t>Recordings</w:t>
       </w:r>
     </w:p>
     <w:p>
@@ -890,7 +971,29 @@
         <w:pStyle w:val="Heading2"/>
       </w:pPr>
       <w:r>
-        <w:t>All persons are jointly and severally responsible for paying the price and disbursements.</w:t>
+        <w:t>Recordings may be made of telephone conversations and meetings (either online or in person) for our records.</w:t>
+      </w:r>
+    </w:p>
+    <w:p>
+      <w:pPr>
+        <w:pStyle w:val="Heading2"/>
+      </w:pPr>
+      <w:r>
+        <w:t>We will obtain your consent (whether written or verbally) prior to undertaking any recording.</w:t>
+      </w:r>
+    </w:p>
+    <w:p>
+      <w:pPr>
+        <w:pStyle w:val="Heading2"/>
+      </w:pPr>
+      <w:r>
+        <w:t xml:space="preserve">The recording will be stored on your electronic file for quality and assurance </w:t>
+      </w:r>
+      <w:r>
+        <w:t>purposes and</w:t>
+      </w:r>
+      <w:r>
+        <w:t xml:space="preserve"> may be provided to another person or software for transcription.</w:t>
       </w:r>
     </w:p>
     <w:p>
@@ -898,191 +1001,22 @@
         <w:pStyle w:val="Heading1"/>
       </w:pPr>
       <w:r>
-        <w:t>Qualified advice</w:t>
-      </w:r>
+        <w:t>Confidentiality</w:t>
+      </w:r>
+      <w:bookmarkEnd w:id="0"/>
     </w:p>
     <w:p>
       <w:pPr>
         <w:pStyle w:val="Heading2"/>
       </w:pPr>
       <w:r>
-        <w:t>If the advice given by us to you is based on assumptions, qualifications or both, those assumptions or qualifications will be set out in the advice.</w:t>
-      </w:r>
-    </w:p>
-    <w:p>
-      <w:pPr>
-        <w:pStyle w:val="Heading2"/>
-      </w:pPr>
-      <w:r>
-        <w:t xml:space="preserve">Once the advice is given, we are not liable for any part of the advice that is then found to be incorrect due to a </w:t>
-      </w:r>
-      <w:r>
-        <w:lastRenderedPageBreak/>
-        <w:t>later change in events, further information being given, further assumptions being made or assumptions on which the advice was based proving incorrect.</w:t>
-      </w:r>
-    </w:p>
-    <w:p>
-      <w:pPr>
-        <w:pStyle w:val="Heading1"/>
-      </w:pPr>
-      <w:r>
-        <w:t>Reliance</w:t>
-      </w:r>
-    </w:p>
-    <w:p>
-      <w:pPr>
-        <w:pStyle w:val="Heading2"/>
-      </w:pPr>
-      <w:r>
-        <w:t xml:space="preserve">Our advice is given exclusively to you and we are not responsible to anyone else for any loss or damage they suffer </w:t>
-      </w:r>
-      <w:proofErr w:type="gramStart"/>
-      <w:r>
-        <w:t>as a result of</w:t>
-      </w:r>
-      <w:proofErr w:type="gramEnd"/>
-      <w:r>
-        <w:t xml:space="preserve"> them relying on our advice.</w:t>
-      </w:r>
-    </w:p>
-    <w:p>
-      <w:pPr>
-        <w:pStyle w:val="Heading2"/>
-      </w:pPr>
-      <w:r>
-        <w:t>You acknowledge you are advised, and have had the opportunity, to seek independent advice about this document.</w:t>
-      </w:r>
-    </w:p>
-    <w:p>
-      <w:pPr>
-        <w:pStyle w:val="Heading1"/>
-      </w:pPr>
-      <w:r>
-        <w:t>Retention of files</w:t>
-      </w:r>
-    </w:p>
-    <w:p>
-      <w:pPr>
-        <w:pStyle w:val="Heading2"/>
-      </w:pPr>
-      <w:r>
-        <w:t xml:space="preserve">We do not maintain physical files.  </w:t>
-      </w:r>
-      <w:proofErr w:type="gramStart"/>
-      <w:r>
-        <w:t>All of</w:t>
-      </w:r>
-      <w:proofErr w:type="gramEnd"/>
-      <w:r>
-        <w:t xml:space="preserve"> our files are stored electronically</w:t>
-      </w:r>
-      <w:r>
-        <w:t>.</w:t>
-      </w:r>
-    </w:p>
-    <w:p>
-      <w:pPr>
-        <w:pStyle w:val="Heading2"/>
-      </w:pPr>
-      <w:r>
-        <w:t>You understand that we do not store any documents in secure storage.</w:t>
-      </w:r>
-    </w:p>
-    <w:p>
-      <w:pPr>
-        <w:pStyle w:val="Heading2"/>
-      </w:pPr>
-      <w:r>
-        <w:t>You authorise us to</w:t>
-      </w:r>
-      <w:r>
-        <w:t xml:space="preserve"> d</w:t>
-      </w:r>
-      <w:r>
-        <w:t xml:space="preserve">estroy your file after seven years from completion of the </w:t>
-      </w:r>
-      <w:r>
-        <w:t>Wo</w:t>
-      </w:r>
-      <w:r>
-        <w:t>rk</w:t>
-      </w:r>
-      <w:r>
-        <w:t xml:space="preserve"> </w:t>
-      </w:r>
-      <w:r>
-        <w:t>and</w:t>
-      </w:r>
-      <w:r>
-        <w:t xml:space="preserve"> retain an </w:t>
-      </w:r>
-      <w:r>
-        <w:t>electronic copy of your file if you request the file from us.</w:t>
-      </w:r>
-    </w:p>
-    <w:p>
-      <w:pPr>
-        <w:pStyle w:val="Heading1"/>
-      </w:pPr>
-      <w:bookmarkStart w:id="0" w:name="_Ref206209787"/>
-      <w:r>
-        <w:t>Recordings</w:t>
-      </w:r>
-    </w:p>
-    <w:p>
-      <w:pPr>
-        <w:pStyle w:val="Heading2"/>
-      </w:pPr>
-      <w:r>
-        <w:t>Recordings may be made of telephone conversations and meetings (either online or in person) for our records.</w:t>
-      </w:r>
-    </w:p>
-    <w:p>
-      <w:pPr>
-        <w:pStyle w:val="Heading2"/>
-      </w:pPr>
-      <w:r>
-        <w:t>We will obtain your consent (whether written or verbally) prior to undertaking any recording.</w:t>
-      </w:r>
-    </w:p>
-    <w:p>
-      <w:pPr>
-        <w:pStyle w:val="Heading2"/>
-      </w:pPr>
-      <w:r>
-        <w:t xml:space="preserve">The recording will be stored on your electronic file for quality and assurance </w:t>
-      </w:r>
-      <w:r>
-        <w:t>purposes and</w:t>
-      </w:r>
-      <w:r>
-        <w:t xml:space="preserve"> may be provided to another person or software for transcription.</w:t>
-      </w:r>
-    </w:p>
-    <w:p>
-      <w:pPr>
-        <w:pStyle w:val="Heading1"/>
-      </w:pPr>
-      <w:r>
-        <w:t>Confidentiality</w:t>
-      </w:r>
-      <w:bookmarkEnd w:id="0"/>
-    </w:p>
-    <w:p>
-      <w:pPr>
-        <w:pStyle w:val="Heading2"/>
-      </w:pPr>
-      <w:r>
         <w:t xml:space="preserve">We will keep all confidential information received from you in </w:t>
       </w:r>
       <w:r>
         <w:t>t</w:t>
       </w:r>
       <w:r>
-        <w:t xml:space="preserve">he </w:t>
-      </w:r>
-      <w:r>
-        <w:t>course of the work, and persons performing work for you</w:t>
+        <w:t>he course of the work, and persons performing work for you</w:t>
       </w:r>
       <w:r>
         <w:t xml:space="preserve"> confidential.</w:t>
@@ -1170,7 +1104,11 @@
       </w:r>
       <w:proofErr w:type="gramEnd"/>
       <w:r>
-        <w:t xml:space="preserve"> and disclose information or an opinion about an individual whose identity is apparent or can reasonably be ascertained from the information or opinion (</w:t>
+        <w:t xml:space="preserve"> and disclose information or an opinion about an individual whose identity is apparent or can reasonably be ascertained from </w:t>
+      </w:r>
+      <w:r>
+        <w:lastRenderedPageBreak/>
+        <w:t>the information or opinion (</w:t>
       </w:r>
       <w:r>
         <w:rPr>
@@ -1201,11 +1139,7 @@
         <w:t>us</w:t>
       </w:r>
       <w:r>
-        <w:t xml:space="preserve"> to act as agent in instructing other legal firms in </w:t>
-      </w:r>
-      <w:r>
-        <w:lastRenderedPageBreak/>
-        <w:t>drafting any documents which we are instructed to assist with.</w:t>
+        <w:t xml:space="preserve"> to act as agent in instructing other legal firms in drafting any documents which we are instructed to assist with.</w:t>
       </w:r>
     </w:p>
     <w:p>
@@ -1313,10 +1247,7 @@
       </w:r>
       <w:proofErr w:type="gramEnd"/>
       <w:r>
-        <w:t xml:space="preserve"> agreement with us on the basis that a similar law of another state or territory is applicable, for instance where our services are being primarily provide din another state or territory or where the matter has a substantial </w:t>
-      </w:r>
-      <w:r>
-        <w:t>connection with that other state or territory.</w:t>
+        <w:t xml:space="preserve"> agreement with us on the basis that a similar law of another state or territory is applicable, for instance where our services are being primarily provide din another state or territory or where the matter has a substantial connection with that other state or territory.</w:t>
       </w:r>
     </w:p>
     <w:p>
@@ -1328,9 +1259,10 @@
       </w:r>
     </w:p>
     <w:sectPr>
-      <w:headerReference w:type="default" r:id="rId12"/>
-      <w:footerReference w:type="default" r:id="rId13"/>
-      <w:headerReference w:type="first" r:id="rId14"/>
+      <w:headerReference w:type="default" r:id="rId11"/>
+      <w:footerReference w:type="default" r:id="rId12"/>
+      <w:headerReference w:type="first" r:id="rId13"/>
+      <w:footerReference w:type="first" r:id="rId14"/>
       <w:pgSz w:w="11906" w:h="16838" w:code="9"/>
       <w:pgMar w:top="992" w:right="1440" w:bottom="992" w:left="1440" w:header="709" w:footer="567" w:gutter="0"/>
       <w:cols w:num="2" w:space="708"/>
@@ -1342,7 +1274,7 @@
 </file>
 
 <file path=word/endnotes.xml><?xml version="1.0" encoding="utf-8"?>
-<w:endnotes xmlns:wpc="http://schemas.microsoft.com/office/word/2010/wordprocessingCanvas" xmlns:cx="http://schemas.microsoft.com/office/drawing/2014/chartex" xmlns:cx1="http://schemas.microsoft.com/office/drawing/2015/9/8/chartex" xmlns:cx2="http://schemas.microsoft.com/office/drawing/2015/10/21/chartex" xmlns:cx3="http://schemas.microsoft.com/office/drawing/2016/5/9/chartex" xmlns:cx4="http://schemas.microsoft.com/office/drawing/2016/5/10/chartex" xmlns:cx5="http://schemas.microsoft.com/office/drawing/2016/5/11/chartex" xmlns:cx6="http://schemas.microsoft.com/office/drawing/2016/5/12/chartex" xmlns:cx7="http://schemas.microsoft.com/office/drawing/2016/5/13/chartex" xmlns:cx8="http://schemas.microsoft.com/office/drawing/2016/5/14/chartex" xmlns:mc="http://schemas.openxmlformats.org/markup-compatibility/2006" xmlns:aink="http://schemas.microsoft.com/office/drawing/2016/ink" xmlns:am3d="http://schemas.microsoft.com/office/drawing/2017/model3d" xmlns:o="urn:schemas-microsoft-com:office:office" xmlns:r="http://schemas.openxmlformats.org/officeDocument/2006/relationships" xmlns:m="http://schemas.openxmlformats.org/officeDocument/2006/math" xmlns:v="urn:schemas-microsoft-com:vml" xmlns:wp14="http://schemas.microsoft.com/office/word/2010/wordprocessingDrawing" xmlns:wp="http://schemas.openxmlformats.org/drawingml/2006/wordprocessingDrawing" xmlns:w10="urn:schemas-microsoft-com:office:word" xmlns:w="http://schemas.openxmlformats.org/wordprocessingml/2006/main" xmlns:w14="http://schemas.microsoft.com/office/word/2010/wordml" xmlns:w15="http://schemas.microsoft.com/office/word/2012/wordml" xmlns:w16cex="http://schemas.microsoft.com/office/word/2018/wordml/cex" xmlns:w16cid="http://schemas.microsoft.com/office/word/2016/wordml/cid" xmlns:w16="http://schemas.microsoft.com/office/word/2018/wordml" xmlns:w16se="http://schemas.microsoft.com/office/word/2015/wordml/symex" xmlns:wpg="http://schemas.microsoft.com/office/word/2010/wordprocessingGroup" xmlns:wpi="http://schemas.microsoft.com/office/word/2010/wordprocessingInk" xmlns:wne="http://schemas.microsoft.com/office/word/2006/wordml" xmlns:wps="http://schemas.microsoft.com/office/word/2010/wordprocessingShape" mc:Ignorable="w14 w15 w16se w16cid w16 w16cex wp14">
+<w:endnotes xmlns:wpc="http://schemas.microsoft.com/office/word/2010/wordprocessingCanvas" xmlns:cx="http://schemas.microsoft.com/office/drawing/2014/chartex" xmlns:cx1="http://schemas.microsoft.com/office/drawing/2015/9/8/chartex" xmlns:cx2="http://schemas.microsoft.com/office/drawing/2015/10/21/chartex" xmlns:cx3="http://schemas.microsoft.com/office/drawing/2016/5/9/chartex" xmlns:cx4="http://schemas.microsoft.com/office/drawing/2016/5/10/chartex" xmlns:cx5="http://schemas.microsoft.com/office/drawing/2016/5/11/chartex" xmlns:cx6="http://schemas.microsoft.com/office/drawing/2016/5/12/chartex" xmlns:cx7="http://schemas.microsoft.com/office/drawing/2016/5/13/chartex" xmlns:cx8="http://schemas.microsoft.com/office/drawing/2016/5/14/chartex" xmlns:mc="http://schemas.openxmlformats.org/markup-compatibility/2006" xmlns:aink="http://schemas.microsoft.com/office/drawing/2016/ink" xmlns:am3d="http://schemas.microsoft.com/office/drawing/2017/model3d" xmlns:o="urn:schemas-microsoft-com:office:office" xmlns:oel="http://schemas.microsoft.com/office/2019/extlst" xmlns:r="http://schemas.openxmlformats.org/officeDocument/2006/relationships" xmlns:m="http://schemas.openxmlformats.org/officeDocument/2006/math" xmlns:v="urn:schemas-microsoft-com:vml" xmlns:wp14="http://schemas.microsoft.com/office/word/2010/wordprocessingDrawing" xmlns:wp="http://schemas.openxmlformats.org/drawingml/2006/wordprocessingDrawing" xmlns:w10="urn:schemas-microsoft-com:office:word" xmlns:w="http://schemas.openxmlformats.org/wordprocessingml/2006/main" xmlns:w14="http://schemas.microsoft.com/office/word/2010/wordml" xmlns:w15="http://schemas.microsoft.com/office/word/2012/wordml" xmlns:w16cex="http://schemas.microsoft.com/office/word/2018/wordml/cex" xmlns:w16cid="http://schemas.microsoft.com/office/word/2016/wordml/cid" xmlns:w16="http://schemas.microsoft.com/office/word/2018/wordml" xmlns:w16du="http://schemas.microsoft.com/office/word/2023/wordml/word16du" xmlns:w16sdtdh="http://schemas.microsoft.com/office/word/2020/wordml/sdtdatahash" xmlns:w16se="http://schemas.microsoft.com/office/word/2015/wordml/symex" xmlns:wpg="http://schemas.microsoft.com/office/word/2010/wordprocessingGroup" xmlns:wpi="http://schemas.microsoft.com/office/word/2010/wordprocessingInk" xmlns:wne="http://schemas.microsoft.com/office/word/2006/wordml" xmlns:wps="http://schemas.microsoft.com/office/word/2010/wordprocessingShape" mc:Ignorable="w14 w15 w16se w16cid w16 w16cex w16sdtdh wp14">
   <w:endnote w:type="separator" w:id="-1">
     <w:p>
       <w:pPr>
@@ -1367,7 +1299,7 @@
 </file>
 
 <file path=word/footer1.xml><?xml version="1.0" encoding="utf-8"?>
-<w:ftr xmlns:wpc="http://schemas.microsoft.com/office/word/2010/wordprocessingCanvas" xmlns:cx="http://schemas.microsoft.com/office/drawing/2014/chartex" xmlns:cx1="http://schemas.microsoft.com/office/drawing/2015/9/8/chartex" xmlns:cx2="http://schemas.microsoft.com/office/drawing/2015/10/21/chartex" xmlns:cx3="http://schemas.microsoft.com/office/drawing/2016/5/9/chartex" xmlns:cx4="http://schemas.microsoft.com/office/drawing/2016/5/10/chartex" xmlns:cx5="http://schemas.microsoft.com/office/drawing/2016/5/11/chartex" xmlns:cx6="http://schemas.microsoft.com/office/drawing/2016/5/12/chartex" xmlns:cx7="http://schemas.microsoft.com/office/drawing/2016/5/13/chartex" xmlns:cx8="http://schemas.microsoft.com/office/drawing/2016/5/14/chartex" xmlns:mc="http://schemas.openxmlformats.org/markup-compatibility/2006" xmlns:aink="http://schemas.microsoft.com/office/drawing/2016/ink" xmlns:am3d="http://schemas.microsoft.com/office/drawing/2017/model3d" xmlns:o="urn:schemas-microsoft-com:office:office" xmlns:r="http://schemas.openxmlformats.org/officeDocument/2006/relationships" xmlns:m="http://schemas.openxmlformats.org/officeDocument/2006/math" xmlns:v="urn:schemas-microsoft-com:vml" xmlns:wp14="http://schemas.microsoft.com/office/word/2010/wordprocessingDrawing" xmlns:wp="http://schemas.openxmlformats.org/drawingml/2006/wordprocessingDrawing" xmlns:w10="urn:schemas-microsoft-com:office:word" xmlns:w="http://schemas.openxmlformats.org/wordprocessingml/2006/main" xmlns:w14="http://schemas.microsoft.com/office/word/2010/wordml" xmlns:w15="http://schemas.microsoft.com/office/word/2012/wordml" xmlns:w16cex="http://schemas.microsoft.com/office/word/2018/wordml/cex" xmlns:w16cid="http://schemas.microsoft.com/office/word/2016/wordml/cid" xmlns:w16="http://schemas.microsoft.com/office/word/2018/wordml" xmlns:w16se="http://schemas.microsoft.com/office/word/2015/wordml/symex" xmlns:wpg="http://schemas.microsoft.com/office/word/2010/wordprocessingGroup" xmlns:wpi="http://schemas.microsoft.com/office/word/2010/wordprocessingInk" xmlns:wne="http://schemas.microsoft.com/office/word/2006/wordml" xmlns:wps="http://schemas.microsoft.com/office/word/2010/wordprocessingShape" mc:Ignorable="w14 w15 w16se w16cid w16 w16cex wp14">
+<w:ftr xmlns:wpc="http://schemas.microsoft.com/office/word/2010/wordprocessingCanvas" xmlns:cx="http://schemas.microsoft.com/office/drawing/2014/chartex" xmlns:cx1="http://schemas.microsoft.com/office/drawing/2015/9/8/chartex" xmlns:cx2="http://schemas.microsoft.com/office/drawing/2015/10/21/chartex" xmlns:cx3="http://schemas.microsoft.com/office/drawing/2016/5/9/chartex" xmlns:cx4="http://schemas.microsoft.com/office/drawing/2016/5/10/chartex" xmlns:cx5="http://schemas.microsoft.com/office/drawing/2016/5/11/chartex" xmlns:cx6="http://schemas.microsoft.com/office/drawing/2016/5/12/chartex" xmlns:cx7="http://schemas.microsoft.com/office/drawing/2016/5/13/chartex" xmlns:cx8="http://schemas.microsoft.com/office/drawing/2016/5/14/chartex" xmlns:mc="http://schemas.openxmlformats.org/markup-compatibility/2006" xmlns:aink="http://schemas.microsoft.com/office/drawing/2016/ink" xmlns:am3d="http://schemas.microsoft.com/office/drawing/2017/model3d" xmlns:o="urn:schemas-microsoft-com:office:office" xmlns:oel="http://schemas.microsoft.com/office/2019/extlst" xmlns:r="http://schemas.openxmlformats.org/officeDocument/2006/relationships" xmlns:m="http://schemas.openxmlformats.org/officeDocument/2006/math" xmlns:v="urn:schemas-microsoft-com:vml" xmlns:wp14="http://schemas.microsoft.com/office/word/2010/wordprocessingDrawing" xmlns:wp="http://schemas.openxmlformats.org/drawingml/2006/wordprocessingDrawing" xmlns:w10="urn:schemas-microsoft-com:office:word" xmlns:w="http://schemas.openxmlformats.org/wordprocessingml/2006/main" xmlns:w14="http://schemas.microsoft.com/office/word/2010/wordml" xmlns:w15="http://schemas.microsoft.com/office/word/2012/wordml" xmlns:w16cex="http://schemas.microsoft.com/office/word/2018/wordml/cex" xmlns:w16cid="http://schemas.microsoft.com/office/word/2016/wordml/cid" xmlns:w16="http://schemas.microsoft.com/office/word/2018/wordml" xmlns:w16du="http://schemas.microsoft.com/office/word/2023/wordml/word16du" xmlns:w16sdtdh="http://schemas.microsoft.com/office/word/2020/wordml/sdtdatahash" xmlns:w16se="http://schemas.microsoft.com/office/word/2015/wordml/symex" xmlns:wpg="http://schemas.microsoft.com/office/word/2010/wordprocessingGroup" xmlns:wpi="http://schemas.microsoft.com/office/word/2010/wordprocessingInk" xmlns:wne="http://schemas.microsoft.com/office/word/2006/wordml" xmlns:wps="http://schemas.microsoft.com/office/word/2010/wordprocessingShape" mc:Ignorable="w14 w15 w16se w16cid w16 w16cex w16sdtdh wp14">
   <w:p>
     <w:pPr>
       <w:jc w:val="right"/>
@@ -1416,8 +1348,125 @@
 </w:ftr>
 </file>
 
+<file path=word/footer2.xml><?xml version="1.0" encoding="utf-8"?>
+<w:ftr xmlns:wpc="http://schemas.microsoft.com/office/word/2010/wordprocessingCanvas" xmlns:cx="http://schemas.microsoft.com/office/drawing/2014/chartex" xmlns:cx1="http://schemas.microsoft.com/office/drawing/2015/9/8/chartex" xmlns:cx2="http://schemas.microsoft.com/office/drawing/2015/10/21/chartex" xmlns:cx3="http://schemas.microsoft.com/office/drawing/2016/5/9/chartex" xmlns:cx4="http://schemas.microsoft.com/office/drawing/2016/5/10/chartex" xmlns:cx5="http://schemas.microsoft.com/office/drawing/2016/5/11/chartex" xmlns:cx6="http://schemas.microsoft.com/office/drawing/2016/5/12/chartex" xmlns:cx7="http://schemas.microsoft.com/office/drawing/2016/5/13/chartex" xmlns:cx8="http://schemas.microsoft.com/office/drawing/2016/5/14/chartex" xmlns:mc="http://schemas.openxmlformats.org/markup-compatibility/2006" xmlns:aink="http://schemas.microsoft.com/office/drawing/2016/ink" xmlns:am3d="http://schemas.microsoft.com/office/drawing/2017/model3d" xmlns:o="urn:schemas-microsoft-com:office:office" xmlns:oel="http://schemas.microsoft.com/office/2019/extlst" xmlns:r="http://schemas.openxmlformats.org/officeDocument/2006/relationships" xmlns:m="http://schemas.openxmlformats.org/officeDocument/2006/math" xmlns:v="urn:schemas-microsoft-com:vml" xmlns:wp14="http://schemas.microsoft.com/office/word/2010/wordprocessingDrawing" xmlns:wp="http://schemas.openxmlformats.org/drawingml/2006/wordprocessingDrawing" xmlns:w10="urn:schemas-microsoft-com:office:word" xmlns:w="http://schemas.openxmlformats.org/wordprocessingml/2006/main" xmlns:w14="http://schemas.microsoft.com/office/word/2010/wordml" xmlns:w15="http://schemas.microsoft.com/office/word/2012/wordml" xmlns:w16cex="http://schemas.microsoft.com/office/word/2018/wordml/cex" xmlns:w16cid="http://schemas.microsoft.com/office/word/2016/wordml/cid" xmlns:w16="http://schemas.microsoft.com/office/word/2018/wordml" xmlns:w16du="http://schemas.microsoft.com/office/word/2023/wordml/word16du" xmlns:w16sdtdh="http://schemas.microsoft.com/office/word/2020/wordml/sdtdatahash" xmlns:w16se="http://schemas.microsoft.com/office/word/2015/wordml/symex" xmlns:wpg="http://schemas.microsoft.com/office/word/2010/wordprocessingGroup" xmlns:wpi="http://schemas.microsoft.com/office/word/2010/wordprocessingInk" xmlns:wne="http://schemas.microsoft.com/office/word/2006/wordml" xmlns:wps="http://schemas.microsoft.com/office/word/2010/wordprocessingShape" mc:Ignorable="w14 w15 w16se w16cid w16 w16cex w16sdtdh wp14">
+  <w:p>
+    <w:pPr>
+      <w:pStyle w:val="Footer"/>
+      <w:jc w:val="center"/>
+    </w:pPr>
+    <w:r>
+      <w:rPr>
+        <w:noProof/>
+      </w:rPr>
+      <w:drawing>
+        <wp:inline distT="0" distB="0" distL="0" distR="0" wp14:anchorId="73368219" wp14:editId="6A5DCCEB">
+          <wp:extent cx="2533650" cy="958850"/>
+          <wp:effectExtent l="0" t="0" r="0" b="0"/>
+          <wp:docPr id="239017410" name="Picture 1"/>
+          <wp:cNvGraphicFramePr>
+            <a:graphicFrameLocks xmlns:a="http://schemas.openxmlformats.org/drawingml/2006/main" noChangeAspect="1"/>
+          </wp:cNvGraphicFramePr>
+          <a:graphic xmlns:a="http://schemas.openxmlformats.org/drawingml/2006/main">
+            <a:graphicData uri="http://schemas.openxmlformats.org/drawingml/2006/picture">
+              <pic:pic xmlns:pic="http://schemas.openxmlformats.org/drawingml/2006/picture">
+                <pic:nvPicPr>
+                  <pic:cNvPr id="0" name="Picture 1"/>
+                  <pic:cNvPicPr>
+                    <a:picLocks noChangeAspect="1" noChangeArrowheads="1"/>
+                  </pic:cNvPicPr>
+                </pic:nvPicPr>
+                <pic:blipFill>
+                  <a:blip r:embed="rId1">
+                    <a:extLst>
+                      <a:ext uri="{28A0092B-C50C-407E-A947-70E740481C1C}">
+                        <a14:useLocalDpi xmlns:a14="http://schemas.microsoft.com/office/drawing/2010/main" val="0"/>
+                      </a:ext>
+                    </a:extLst>
+                  </a:blip>
+                  <a:srcRect/>
+                  <a:stretch>
+                    <a:fillRect/>
+                  </a:stretch>
+                </pic:blipFill>
+                <pic:spPr bwMode="auto">
+                  <a:xfrm>
+                    <a:off x="0" y="0"/>
+                    <a:ext cx="2533650" cy="958850"/>
+                  </a:xfrm>
+                  <a:prstGeom prst="rect">
+                    <a:avLst/>
+                  </a:prstGeom>
+                  <a:noFill/>
+                  <a:ln>
+                    <a:noFill/>
+                  </a:ln>
+                </pic:spPr>
+              </pic:pic>
+            </a:graphicData>
+          </a:graphic>
+        </wp:inline>
+      </w:drawing>
+    </w:r>
+    <w:r>
+      <w:rPr>
+        <w:noProof/>
+      </w:rPr>
+      <w:drawing>
+        <wp:inline distT="0" distB="0" distL="0" distR="0" wp14:anchorId="5F634CDE" wp14:editId="5D7E9757">
+          <wp:extent cx="4629150" cy="603250"/>
+          <wp:effectExtent l="0" t="0" r="0" b="0"/>
+          <wp:docPr id="2036553488" name="Picture 3" descr="Text Box"/>
+          <wp:cNvGraphicFramePr>
+            <a:graphicFrameLocks xmlns:a="http://schemas.openxmlformats.org/drawingml/2006/main" noChangeAspect="1"/>
+          </wp:cNvGraphicFramePr>
+          <a:graphic xmlns:a="http://schemas.openxmlformats.org/drawingml/2006/main">
+            <a:graphicData uri="http://schemas.openxmlformats.org/drawingml/2006/picture">
+              <pic:pic xmlns:pic="http://schemas.openxmlformats.org/drawingml/2006/picture">
+                <pic:nvPicPr>
+                  <pic:cNvPr id="0" name="Picture 7" descr="Text Box"/>
+                  <pic:cNvPicPr>
+                    <a:picLocks noChangeAspect="1" noChangeArrowheads="1"/>
+                  </pic:cNvPicPr>
+                </pic:nvPicPr>
+                <pic:blipFill>
+                  <a:blip r:embed="rId2">
+                    <a:extLst>
+                      <a:ext uri="{28A0092B-C50C-407E-A947-70E740481C1C}">
+                        <a14:useLocalDpi xmlns:a14="http://schemas.microsoft.com/office/drawing/2010/main" val="0"/>
+                      </a:ext>
+                    </a:extLst>
+                  </a:blip>
+                  <a:srcRect/>
+                  <a:stretch>
+                    <a:fillRect/>
+                  </a:stretch>
+                </pic:blipFill>
+                <pic:spPr bwMode="auto">
+                  <a:xfrm>
+                    <a:off x="0" y="0"/>
+                    <a:ext cx="4629150" cy="603250"/>
+                  </a:xfrm>
+                  <a:prstGeom prst="rect">
+                    <a:avLst/>
+                  </a:prstGeom>
+                  <a:noFill/>
+                  <a:ln>
+                    <a:noFill/>
+                  </a:ln>
+                </pic:spPr>
+              </pic:pic>
+            </a:graphicData>
+          </a:graphic>
+        </wp:inline>
+      </w:drawing>
+    </w:r>
+  </w:p>
+</w:ftr>
+</file>
+
 <file path=word/footnotes.xml><?xml version="1.0" encoding="utf-8"?>
-<w:footnotes xmlns:wpc="http://schemas.microsoft.com/office/word/2010/wordprocessingCanvas" xmlns:cx="http://schemas.microsoft.com/office/drawing/2014/chartex" xmlns:cx1="http://schemas.microsoft.com/office/drawing/2015/9/8/chartex" xmlns:cx2="http://schemas.microsoft.com/office/drawing/2015/10/21/chartex" xmlns:cx3="http://schemas.microsoft.com/office/drawing/2016/5/9/chartex" xmlns:cx4="http://schemas.microsoft.com/office/drawing/2016/5/10/chartex" xmlns:cx5="http://schemas.microsoft.com/office/drawing/2016/5/11/chartex" xmlns:cx6="http://schemas.microsoft.com/office/drawing/2016/5/12/chartex" xmlns:cx7="http://schemas.microsoft.com/office/drawing/2016/5/13/chartex" xmlns:cx8="http://schemas.microsoft.com/office/drawing/2016/5/14/chartex" xmlns:mc="http://schemas.openxmlformats.org/markup-compatibility/2006" xmlns:aink="http://schemas.microsoft.com/office/drawing/2016/ink" xmlns:am3d="http://schemas.microsoft.com/office/drawing/2017/model3d" xmlns:o="urn:schemas-microsoft-com:office:office" xmlns:r="http://schemas.openxmlformats.org/officeDocument/2006/relationships" xmlns:m="http://schemas.openxmlformats.org/officeDocument/2006/math" xmlns:v="urn:schemas-microsoft-com:vml" xmlns:wp14="http://schemas.microsoft.com/office/word/2010/wordprocessingDrawing" xmlns:wp="http://schemas.openxmlformats.org/drawingml/2006/wordprocessingDrawing" xmlns:w10="urn:schemas-microsoft-com:office:word" xmlns:w="http://schemas.openxmlformats.org/wordprocessingml/2006/main" xmlns:w14="http://schemas.microsoft.com/office/word/2010/wordml" xmlns:w15="http://schemas.microsoft.com/office/word/2012/wordml" xmlns:w16cex="http://schemas.microsoft.com/office/word/2018/wordml/cex" xmlns:w16cid="http://schemas.microsoft.com/office/word/2016/wordml/cid" xmlns:w16="http://schemas.microsoft.com/office/word/2018/wordml" xmlns:w16se="http://schemas.microsoft.com/office/word/2015/wordml/symex" xmlns:wpg="http://schemas.microsoft.com/office/word/2010/wordprocessingGroup" xmlns:wpi="http://schemas.microsoft.com/office/word/2010/wordprocessingInk" xmlns:wne="http://schemas.microsoft.com/office/word/2006/wordml" xmlns:wps="http://schemas.microsoft.com/office/word/2010/wordprocessingShape" mc:Ignorable="w14 w15 w16se w16cid w16 w16cex wp14">
+<w:footnotes xmlns:wpc="http://schemas.microsoft.com/office/word/2010/wordprocessingCanvas" xmlns:cx="http://schemas.microsoft.com/office/drawing/2014/chartex" xmlns:cx1="http://schemas.microsoft.com/office/drawing/2015/9/8/chartex" xmlns:cx2="http://schemas.microsoft.com/office/drawing/2015/10/21/chartex" xmlns:cx3="http://schemas.microsoft.com/office/drawing/2016/5/9/chartex" xmlns:cx4="http://schemas.microsoft.com/office/drawing/2016/5/10/chartex" xmlns:cx5="http://schemas.microsoft.com/office/drawing/2016/5/11/chartex" xmlns:cx6="http://schemas.microsoft.com/office/drawing/2016/5/12/chartex" xmlns:cx7="http://schemas.microsoft.com/office/drawing/2016/5/13/chartex" xmlns:cx8="http://schemas.microsoft.com/office/drawing/2016/5/14/chartex" xmlns:mc="http://schemas.openxmlformats.org/markup-compatibility/2006" xmlns:aink="http://schemas.microsoft.com/office/drawing/2016/ink" xmlns:am3d="http://schemas.microsoft.com/office/drawing/2017/model3d" xmlns:o="urn:schemas-microsoft-com:office:office" xmlns:oel="http://schemas.microsoft.com/office/2019/extlst" xmlns:r="http://schemas.openxmlformats.org/officeDocument/2006/relationships" xmlns:m="http://schemas.openxmlformats.org/officeDocument/2006/math" xmlns:v="urn:schemas-microsoft-com:vml" xmlns:wp14="http://schemas.microsoft.com/office/word/2010/wordprocessingDrawing" xmlns:wp="http://schemas.openxmlformats.org/drawingml/2006/wordprocessingDrawing" xmlns:w10="urn:schemas-microsoft-com:office:word" xmlns:w="http://schemas.openxmlformats.org/wordprocessingml/2006/main" xmlns:w14="http://schemas.microsoft.com/office/word/2010/wordml" xmlns:w15="http://schemas.microsoft.com/office/word/2012/wordml" xmlns:w16cex="http://schemas.microsoft.com/office/word/2018/wordml/cex" xmlns:w16cid="http://schemas.microsoft.com/office/word/2016/wordml/cid" xmlns:w16="http://schemas.microsoft.com/office/word/2018/wordml" xmlns:w16du="http://schemas.microsoft.com/office/word/2023/wordml/word16du" xmlns:w16sdtdh="http://schemas.microsoft.com/office/word/2020/wordml/sdtdatahash" xmlns:w16se="http://schemas.microsoft.com/office/word/2015/wordml/symex" xmlns:wpg="http://schemas.microsoft.com/office/word/2010/wordprocessingGroup" xmlns:wpi="http://schemas.microsoft.com/office/word/2010/wordprocessingInk" xmlns:wne="http://schemas.microsoft.com/office/word/2006/wordml" xmlns:wps="http://schemas.microsoft.com/office/word/2010/wordprocessingShape" mc:Ignorable="w14 w15 w16se w16cid w16 w16cex w16sdtdh wp14">
   <w:footnote w:type="separator" w:id="-1">
     <w:p>
       <w:pPr>
@@ -1442,7 +1491,7 @@
 </file>
 
 <file path=word/header1.xml><?xml version="1.0" encoding="utf-8"?>
-<w:hdr xmlns:wpc="http://schemas.microsoft.com/office/word/2010/wordprocessingCanvas" xmlns:cx="http://schemas.microsoft.com/office/drawing/2014/chartex" xmlns:cx1="http://schemas.microsoft.com/office/drawing/2015/9/8/chartex" xmlns:cx2="http://schemas.microsoft.com/office/drawing/2015/10/21/chartex" xmlns:cx3="http://schemas.microsoft.com/office/drawing/2016/5/9/chartex" xmlns:cx4="http://schemas.microsoft.com/office/drawing/2016/5/10/chartex" xmlns:cx5="http://schemas.microsoft.com/office/drawing/2016/5/11/chartex" xmlns:cx6="http://schemas.microsoft.com/office/drawing/2016/5/12/chartex" xmlns:cx7="http://schemas.microsoft.com/office/drawing/2016/5/13/chartex" xmlns:cx8="http://schemas.microsoft.com/office/drawing/2016/5/14/chartex" xmlns:mc="http://schemas.openxmlformats.org/markup-compatibility/2006" xmlns:aink="http://schemas.microsoft.com/office/drawing/2016/ink" xmlns:am3d="http://schemas.microsoft.com/office/drawing/2017/model3d" xmlns:o="urn:schemas-microsoft-com:office:office" xmlns:r="http://schemas.openxmlformats.org/officeDocument/2006/relationships" xmlns:m="http://schemas.openxmlformats.org/officeDocument/2006/math" xmlns:v="urn:schemas-microsoft-com:vml" xmlns:wp14="http://schemas.microsoft.com/office/word/2010/wordprocessingDrawing" xmlns:wp="http://schemas.openxmlformats.org/drawingml/2006/wordprocessingDrawing" xmlns:w10="urn:schemas-microsoft-com:office:word" xmlns:w="http://schemas.openxmlformats.org/wordprocessingml/2006/main" xmlns:w14="http://schemas.microsoft.com/office/word/2010/wordml" xmlns:w15="http://schemas.microsoft.com/office/word/2012/wordml" xmlns:w16cex="http://schemas.microsoft.com/office/word/2018/wordml/cex" xmlns:w16cid="http://schemas.microsoft.com/office/word/2016/wordml/cid" xmlns:w16="http://schemas.microsoft.com/office/word/2018/wordml" xmlns:w16se="http://schemas.microsoft.com/office/word/2015/wordml/symex" xmlns:wpg="http://schemas.microsoft.com/office/word/2010/wordprocessingGroup" xmlns:wpi="http://schemas.microsoft.com/office/word/2010/wordprocessingInk" xmlns:wne="http://schemas.microsoft.com/office/word/2006/wordml" xmlns:wps="http://schemas.microsoft.com/office/word/2010/wordprocessingShape" mc:Ignorable="w14 w15 w16se w16cid w16 w16cex wp14">
+<w:hdr xmlns:wpc="http://schemas.microsoft.com/office/word/2010/wordprocessingCanvas" xmlns:cx="http://schemas.microsoft.com/office/drawing/2014/chartex" xmlns:cx1="http://schemas.microsoft.com/office/drawing/2015/9/8/chartex" xmlns:cx2="http://schemas.microsoft.com/office/drawing/2015/10/21/chartex" xmlns:cx3="http://schemas.microsoft.com/office/drawing/2016/5/9/chartex" xmlns:cx4="http://schemas.microsoft.com/office/drawing/2016/5/10/chartex" xmlns:cx5="http://schemas.microsoft.com/office/drawing/2016/5/11/chartex" xmlns:cx6="http://schemas.microsoft.com/office/drawing/2016/5/12/chartex" xmlns:cx7="http://schemas.microsoft.com/office/drawing/2016/5/13/chartex" xmlns:cx8="http://schemas.microsoft.com/office/drawing/2016/5/14/chartex" xmlns:mc="http://schemas.openxmlformats.org/markup-compatibility/2006" xmlns:aink="http://schemas.microsoft.com/office/drawing/2016/ink" xmlns:am3d="http://schemas.microsoft.com/office/drawing/2017/model3d" xmlns:o="urn:schemas-microsoft-com:office:office" xmlns:oel="http://schemas.microsoft.com/office/2019/extlst" xmlns:r="http://schemas.openxmlformats.org/officeDocument/2006/relationships" xmlns:m="http://schemas.openxmlformats.org/officeDocument/2006/math" xmlns:v="urn:schemas-microsoft-com:vml" xmlns:wp14="http://schemas.microsoft.com/office/word/2010/wordprocessingDrawing" xmlns:wp="http://schemas.openxmlformats.org/drawingml/2006/wordprocessingDrawing" xmlns:w10="urn:schemas-microsoft-com:office:word" xmlns:w="http://schemas.openxmlformats.org/wordprocessingml/2006/main" xmlns:w14="http://schemas.microsoft.com/office/word/2010/wordml" xmlns:w15="http://schemas.microsoft.com/office/word/2012/wordml" xmlns:w16cex="http://schemas.microsoft.com/office/word/2018/wordml/cex" xmlns:w16cid="http://schemas.microsoft.com/office/word/2016/wordml/cid" xmlns:w16="http://schemas.microsoft.com/office/word/2018/wordml" xmlns:w16du="http://schemas.microsoft.com/office/word/2023/wordml/word16du" xmlns:w16sdtdh="http://schemas.microsoft.com/office/word/2020/wordml/sdtdatahash" xmlns:w16se="http://schemas.microsoft.com/office/word/2015/wordml/symex" xmlns:wpg="http://schemas.microsoft.com/office/word/2010/wordprocessingGroup" xmlns:wpi="http://schemas.microsoft.com/office/word/2010/wordprocessingInk" xmlns:wne="http://schemas.microsoft.com/office/word/2006/wordml" xmlns:wps="http://schemas.microsoft.com/office/word/2010/wordprocessingShape" mc:Ignorable="w14 w15 w16se w16cid w16 w16cex w16sdtdh wp14">
   <w:p>
     <w:pPr>
       <w:pStyle w:val="Header"/>
@@ -1491,7 +1540,7 @@
 </file>
 
 <file path=word/header2.xml><?xml version="1.0" encoding="utf-8"?>
-<w:hdr xmlns:wpc="http://schemas.microsoft.com/office/word/2010/wordprocessingCanvas" xmlns:cx="http://schemas.microsoft.com/office/drawing/2014/chartex" xmlns:cx1="http://schemas.microsoft.com/office/drawing/2015/9/8/chartex" xmlns:cx2="http://schemas.microsoft.com/office/drawing/2015/10/21/chartex" xmlns:cx3="http://schemas.microsoft.com/office/drawing/2016/5/9/chartex" xmlns:cx4="http://schemas.microsoft.com/office/drawing/2016/5/10/chartex" xmlns:cx5="http://schemas.microsoft.com/office/drawing/2016/5/11/chartex" xmlns:cx6="http://schemas.microsoft.com/office/drawing/2016/5/12/chartex" xmlns:cx7="http://schemas.microsoft.com/office/drawing/2016/5/13/chartex" xmlns:cx8="http://schemas.microsoft.com/office/drawing/2016/5/14/chartex" xmlns:mc="http://schemas.openxmlformats.org/markup-compatibility/2006" xmlns:aink="http://schemas.microsoft.com/office/drawing/2016/ink" xmlns:am3d="http://schemas.microsoft.com/office/drawing/2017/model3d" xmlns:o="urn:schemas-microsoft-com:office:office" xmlns:r="http://schemas.openxmlformats.org/officeDocument/2006/relationships" xmlns:m="http://schemas.openxmlformats.org/officeDocument/2006/math" xmlns:v="urn:schemas-microsoft-com:vml" xmlns:wp14="http://schemas.microsoft.com/office/word/2010/wordprocessingDrawing" xmlns:wp="http://schemas.openxmlformats.org/drawingml/2006/wordprocessingDrawing" xmlns:w10="urn:schemas-microsoft-com:office:word" xmlns:w="http://schemas.openxmlformats.org/wordprocessingml/2006/main" xmlns:w14="http://schemas.microsoft.com/office/word/2010/wordml" xmlns:w15="http://schemas.microsoft.com/office/word/2012/wordml" xmlns:w16cex="http://schemas.microsoft.com/office/word/2018/wordml/cex" xmlns:w16cid="http://schemas.microsoft.com/office/word/2016/wordml/cid" xmlns:w16="http://schemas.microsoft.com/office/word/2018/wordml" xmlns:w16se="http://schemas.microsoft.com/office/word/2015/wordml/symex" xmlns:wpg="http://schemas.microsoft.com/office/word/2010/wordprocessingGroup" xmlns:wpi="http://schemas.microsoft.com/office/word/2010/wordprocessingInk" xmlns:wne="http://schemas.microsoft.com/office/word/2006/wordml" xmlns:wps="http://schemas.microsoft.com/office/word/2010/wordprocessingShape" mc:Ignorable="w14 w15 w16se w16cid w16 w16cex wp14">
+<w:hdr xmlns:wpc="http://schemas.microsoft.com/office/word/2010/wordprocessingCanvas" xmlns:cx="http://schemas.microsoft.com/office/drawing/2014/chartex" xmlns:cx1="http://schemas.microsoft.com/office/drawing/2015/9/8/chartex" xmlns:cx2="http://schemas.microsoft.com/office/drawing/2015/10/21/chartex" xmlns:cx3="http://schemas.microsoft.com/office/drawing/2016/5/9/chartex" xmlns:cx4="http://schemas.microsoft.com/office/drawing/2016/5/10/chartex" xmlns:cx5="http://schemas.microsoft.com/office/drawing/2016/5/11/chartex" xmlns:cx6="http://schemas.microsoft.com/office/drawing/2016/5/12/chartex" xmlns:cx7="http://schemas.microsoft.com/office/drawing/2016/5/13/chartex" xmlns:cx8="http://schemas.microsoft.com/office/drawing/2016/5/14/chartex" xmlns:mc="http://schemas.openxmlformats.org/markup-compatibility/2006" xmlns:aink="http://schemas.microsoft.com/office/drawing/2016/ink" xmlns:am3d="http://schemas.microsoft.com/office/drawing/2017/model3d" xmlns:o="urn:schemas-microsoft-com:office:office" xmlns:oel="http://schemas.microsoft.com/office/2019/extlst" xmlns:r="http://schemas.openxmlformats.org/officeDocument/2006/relationships" xmlns:m="http://schemas.openxmlformats.org/officeDocument/2006/math" xmlns:v="urn:schemas-microsoft-com:vml" xmlns:wp14="http://schemas.microsoft.com/office/word/2010/wordprocessingDrawing" xmlns:wp="http://schemas.openxmlformats.org/drawingml/2006/wordprocessingDrawing" xmlns:w10="urn:schemas-microsoft-com:office:word" xmlns:w="http://schemas.openxmlformats.org/wordprocessingml/2006/main" xmlns:w14="http://schemas.microsoft.com/office/word/2010/wordml" xmlns:w15="http://schemas.microsoft.com/office/word/2012/wordml" xmlns:w16cex="http://schemas.microsoft.com/office/word/2018/wordml/cex" xmlns:w16cid="http://schemas.microsoft.com/office/word/2016/wordml/cid" xmlns:w16="http://schemas.microsoft.com/office/word/2018/wordml" xmlns:w16du="http://schemas.microsoft.com/office/word/2023/wordml/word16du" xmlns:w16sdtdh="http://schemas.microsoft.com/office/word/2020/wordml/sdtdatahash" xmlns:w16se="http://schemas.microsoft.com/office/word/2015/wordml/symex" xmlns:wpg="http://schemas.microsoft.com/office/word/2010/wordprocessingGroup" xmlns:wpi="http://schemas.microsoft.com/office/word/2010/wordprocessingInk" xmlns:wne="http://schemas.microsoft.com/office/word/2006/wordml" xmlns:wps="http://schemas.microsoft.com/office/word/2010/wordprocessingShape" mc:Ignorable="w14 w15 w16se w16cid w16 w16cex w16sdtdh wp14">
   <w:p>
     <w:pPr>
       <w:pStyle w:val="Header"/>
@@ -1502,7 +1551,7 @@
 </file>
 
 <file path=word/numbering.xml><?xml version="1.0" encoding="utf-8"?>
-<w:numbering xmlns:wpc="http://schemas.microsoft.com/office/word/2010/wordprocessingCanvas" xmlns:cx="http://schemas.microsoft.com/office/drawing/2014/chartex" xmlns:cx1="http://schemas.microsoft.com/office/drawing/2015/9/8/chartex" xmlns:cx2="http://schemas.microsoft.com/office/drawing/2015/10/21/chartex" xmlns:cx3="http://schemas.microsoft.com/office/drawing/2016/5/9/chartex" xmlns:cx4="http://schemas.microsoft.com/office/drawing/2016/5/10/chartex" xmlns:cx5="http://schemas.microsoft.com/office/drawing/2016/5/11/chartex" xmlns:cx6="http://schemas.microsoft.com/office/drawing/2016/5/12/chartex" xmlns:cx7="http://schemas.microsoft.com/office/drawing/2016/5/13/chartex" xmlns:cx8="http://schemas.microsoft.com/office/drawing/2016/5/14/chartex" xmlns:mc="http://schemas.openxmlformats.org/markup-compatibility/2006" xmlns:aink="http://schemas.microsoft.com/office/drawing/2016/ink" xmlns:am3d="http://schemas.microsoft.com/office/drawing/2017/model3d" xmlns:o="urn:schemas-microsoft-com:office:office" xmlns:r="http://schemas.openxmlformats.org/officeDocument/2006/relationships" xmlns:m="http://schemas.openxmlformats.org/officeDocument/2006/math" xmlns:v="urn:schemas-microsoft-com:vml" xmlns:wp14="http://schemas.microsoft.com/office/word/2010/wordprocessingDrawing" xmlns:wp="http://schemas.openxmlformats.org/drawingml/2006/wordprocessingDrawing" xmlns:w10="urn:schemas-microsoft-com:office:word" xmlns:w="http://schemas.openxmlformats.org/wordprocessingml/2006/main" xmlns:w14="http://schemas.microsoft.com/office/word/2010/wordml" xmlns:w15="http://schemas.microsoft.com/office/word/2012/wordml" xmlns:w16cex="http://schemas.microsoft.com/office/word/2018/wordml/cex" xmlns:w16cid="http://schemas.microsoft.com/office/word/2016/wordml/cid" xmlns:w16="http://schemas.microsoft.com/office/word/2018/wordml" xmlns:w16se="http://schemas.microsoft.com/office/word/2015/wordml/symex" xmlns:wpg="http://schemas.microsoft.com/office/word/2010/wordprocessingGroup" xmlns:wpi="http://schemas.microsoft.com/office/word/2010/wordprocessingInk" xmlns:wne="http://schemas.microsoft.com/office/word/2006/wordml" xmlns:wps="http://schemas.microsoft.com/office/word/2010/wordprocessingShape" mc:Ignorable="w14 w15 w16se w16cid w16 w16cex wp14">
+<w:numbering xmlns:wpc="http://schemas.microsoft.com/office/word/2010/wordprocessingCanvas" xmlns:cx="http://schemas.microsoft.com/office/drawing/2014/chartex" xmlns:cx1="http://schemas.microsoft.com/office/drawing/2015/9/8/chartex" xmlns:cx2="http://schemas.microsoft.com/office/drawing/2015/10/21/chartex" xmlns:cx3="http://schemas.microsoft.com/office/drawing/2016/5/9/chartex" xmlns:cx4="http://schemas.microsoft.com/office/drawing/2016/5/10/chartex" xmlns:cx5="http://schemas.microsoft.com/office/drawing/2016/5/11/chartex" xmlns:cx6="http://schemas.microsoft.com/office/drawing/2016/5/12/chartex" xmlns:cx7="http://schemas.microsoft.com/office/drawing/2016/5/13/chartex" xmlns:cx8="http://schemas.microsoft.com/office/drawing/2016/5/14/chartex" xmlns:mc="http://schemas.openxmlformats.org/markup-compatibility/2006" xmlns:aink="http://schemas.microsoft.com/office/drawing/2016/ink" xmlns:am3d="http://schemas.microsoft.com/office/drawing/2017/model3d" xmlns:o="urn:schemas-microsoft-com:office:office" xmlns:oel="http://schemas.microsoft.com/office/2019/extlst" xmlns:r="http://schemas.openxmlformats.org/officeDocument/2006/relationships" xmlns:m="http://schemas.openxmlformats.org/officeDocument/2006/math" xmlns:v="urn:schemas-microsoft-com:vml" xmlns:wp14="http://schemas.microsoft.com/office/word/2010/wordprocessingDrawing" xmlns:wp="http://schemas.openxmlformats.org/drawingml/2006/wordprocessingDrawing" xmlns:w10="urn:schemas-microsoft-com:office:word" xmlns:w="http://schemas.openxmlformats.org/wordprocessingml/2006/main" xmlns:w14="http://schemas.microsoft.com/office/word/2010/wordml" xmlns:w15="http://schemas.microsoft.com/office/word/2012/wordml" xmlns:w16cex="http://schemas.microsoft.com/office/word/2018/wordml/cex" xmlns:w16cid="http://schemas.microsoft.com/office/word/2016/wordml/cid" xmlns:w16="http://schemas.microsoft.com/office/word/2018/wordml" xmlns:w16du="http://schemas.microsoft.com/office/word/2023/wordml/word16du" xmlns:w16sdtdh="http://schemas.microsoft.com/office/word/2020/wordml/sdtdatahash" xmlns:w16se="http://schemas.microsoft.com/office/word/2015/wordml/symex" xmlns:wpg="http://schemas.microsoft.com/office/word/2010/wordprocessingGroup" xmlns:wpi="http://schemas.microsoft.com/office/word/2010/wordprocessingInk" xmlns:wne="http://schemas.microsoft.com/office/word/2006/wordml" xmlns:wps="http://schemas.microsoft.com/office/word/2010/wordprocessingShape" mc:Ignorable="w14 w15 w16se w16cid w16 w16cex w16sdtdh wp14">
   <w:abstractNum w:abstractNumId="0" w15:restartNumberingAfterBreak="0">
     <w:nsid w:val="096479B8"/>
     <w:multiLevelType w:val="multilevel"/>
@@ -4671,67 +4720,67 @@
       </w:rPr>
     </w:lvl>
   </w:abstractNum>
-  <w:num w:numId="1">
+  <w:num w:numId="1" w16cid:durableId="183247938">
     <w:abstractNumId w:val="12"/>
   </w:num>
-  <w:num w:numId="2">
+  <w:num w:numId="2" w16cid:durableId="1007974590">
     <w:abstractNumId w:val="8"/>
   </w:num>
-  <w:num w:numId="3">
+  <w:num w:numId="3" w16cid:durableId="803893808">
     <w:abstractNumId w:val="0"/>
   </w:num>
-  <w:num w:numId="4">
+  <w:num w:numId="4" w16cid:durableId="1676954217">
     <w:abstractNumId w:val="2"/>
   </w:num>
-  <w:num w:numId="5">
+  <w:num w:numId="5" w16cid:durableId="1067728576">
     <w:abstractNumId w:val="10"/>
   </w:num>
-  <w:num w:numId="6">
+  <w:num w:numId="6" w16cid:durableId="629557681">
     <w:abstractNumId w:val="7"/>
   </w:num>
-  <w:num w:numId="7">
+  <w:num w:numId="7" w16cid:durableId="1894465519">
     <w:abstractNumId w:val="3"/>
   </w:num>
-  <w:num w:numId="8">
+  <w:num w:numId="8" w16cid:durableId="2022312605">
     <w:abstractNumId w:val="11"/>
   </w:num>
-  <w:num w:numId="9">
+  <w:num w:numId="9" w16cid:durableId="478377536">
     <w:abstractNumId w:val="18"/>
   </w:num>
-  <w:num w:numId="10">
+  <w:num w:numId="10" w16cid:durableId="609123901">
     <w:abstractNumId w:val="15"/>
   </w:num>
-  <w:num w:numId="11">
+  <w:num w:numId="11" w16cid:durableId="1315067165">
     <w:abstractNumId w:val="9"/>
   </w:num>
-  <w:num w:numId="12">
+  <w:num w:numId="12" w16cid:durableId="352389095">
     <w:abstractNumId w:val="14"/>
   </w:num>
-  <w:num w:numId="13">
+  <w:num w:numId="13" w16cid:durableId="854810439">
     <w:abstractNumId w:val="14"/>
     <w:lvlOverride w:ilvl="0">
       <w:startOverride w:val="1"/>
     </w:lvlOverride>
   </w:num>
-  <w:num w:numId="14">
+  <w:num w:numId="14" w16cid:durableId="1017191274">
     <w:abstractNumId w:val="1"/>
   </w:num>
-  <w:num w:numId="15">
+  <w:num w:numId="15" w16cid:durableId="1499076169">
     <w:abstractNumId w:val="17"/>
   </w:num>
-  <w:num w:numId="16">
+  <w:num w:numId="16" w16cid:durableId="94987404">
     <w:abstractNumId w:val="16"/>
   </w:num>
-  <w:num w:numId="17">
+  <w:num w:numId="17" w16cid:durableId="1659529047">
     <w:abstractNumId w:val="5"/>
   </w:num>
-  <w:num w:numId="18">
+  <w:num w:numId="18" w16cid:durableId="940647384">
     <w:abstractNumId w:val="4"/>
   </w:num>
-  <w:num w:numId="19">
+  <w:num w:numId="19" w16cid:durableId="987636740">
     <w:abstractNumId w:val="13"/>
   </w:num>
-  <w:num w:numId="20">
+  <w:num w:numId="20" w16cid:durableId="755253231">
     <w:abstractNumId w:val="6"/>
   </w:num>
   <w:numIdMacAtCleanup w:val="12"/>
@@ -4739,7 +4788,7 @@
 </file>
 
 <file path=word/styles.xml><?xml version="1.0" encoding="utf-8"?>
-<w:styles xmlns:mc="http://schemas.openxmlformats.org/markup-compatibility/2006" xmlns:r="http://schemas.openxmlformats.org/officeDocument/2006/relationships" xmlns:w="http://schemas.openxmlformats.org/wordprocessingml/2006/main" xmlns:w14="http://schemas.microsoft.com/office/word/2010/wordml" xmlns:w15="http://schemas.microsoft.com/office/word/2012/wordml" xmlns:w16cex="http://schemas.microsoft.com/office/word/2018/wordml/cex" xmlns:w16cid="http://schemas.microsoft.com/office/word/2016/wordml/cid" xmlns:w16="http://schemas.microsoft.com/office/word/2018/wordml" xmlns:w16se="http://schemas.microsoft.com/office/word/2015/wordml/symex" mc:Ignorable="w14 w15 w16se w16cid w16 w16cex">
+<w:styles xmlns:mc="http://schemas.openxmlformats.org/markup-compatibility/2006" xmlns:r="http://schemas.openxmlformats.org/officeDocument/2006/relationships" xmlns:w="http://schemas.openxmlformats.org/wordprocessingml/2006/main" xmlns:w14="http://schemas.microsoft.com/office/word/2010/wordml" xmlns:w15="http://schemas.microsoft.com/office/word/2012/wordml" xmlns:w16cex="http://schemas.microsoft.com/office/word/2018/wordml/cex" xmlns:w16cid="http://schemas.microsoft.com/office/word/2016/wordml/cid" xmlns:w16="http://schemas.microsoft.com/office/word/2018/wordml" xmlns:w16sdtdh="http://schemas.microsoft.com/office/word/2020/wordml/sdtdatahash" xmlns:w16se="http://schemas.microsoft.com/office/word/2015/wordml/symex" mc:Ignorable="w14 w15 w16se w16cid w16 w16cex w16sdtdh">
   <w:docDefaults>
     <w:rPrDefault>
       <w:rPr>

</xml_diff>